<commit_message>
fix error and implemented 2 templates
</commit_message>
<xml_diff>
--- a/template1.docx
+++ b/template1.docx
@@ -14,7 +14,22 @@
               <w:txbxContent>
                 <w:p>
                   <w:r>
-                    <w:t>+++IMAGE injectSvg()+++</w:t>
+                    <w:t>+++IMA</w:t>
+                  </w:r>
+                  <w:r>
+                    <w:t>GE</w:t>
+                  </w:r>
+                  <w:r>
+                    <w:t xml:space="preserve"> </w:t>
+                  </w:r>
+                  <w:r>
+                    <w:t>tile(</w:t>
+                  </w:r>
+                  <w:r>
+                    <w:t>)</w:t>
+                  </w:r>
+                  <w:r>
+                    <w:t>+++</w:t>
                   </w:r>
                 </w:p>
                 <w:p/>

</xml_diff>

<commit_message>
implement html in template in profile and work section
</commit_message>
<xml_diff>
--- a/template1.docx
+++ b/template1.docx
@@ -10,7 +10,7 @@
         </w:rPr>
         <w:pict>
           <v:oval id="_x0000_s1050" style="position:absolute;margin-left:417pt;margin-top:-16.5pt;width:118.5pt;height:110.25pt;z-index:251687936" filled="f" stroked="f" strokecolor="#d99594 [1941]">
-            <v:textbox>
+            <v:textbox style="mso-next-textbox:#_x0000_s1050">
               <w:txbxContent>
                 <w:p>
                   <w:r>
@@ -44,7 +44,7 @@
         </w:rPr>
         <w:pict>
           <v:rect id="_x0000_s1026" style="position:absolute;margin-left:-3.75pt;margin-top:3pt;width:399pt;height:32.25pt;z-index:251660288" filled="f" stroked="f">
-            <v:textbox>
+            <v:textbox style="mso-next-textbox:#_x0000_s1026">
               <w:txbxContent>
                 <w:p>
                   <w:pPr>
@@ -421,7 +421,7 @@
         </w:rPr>
         <w:pict>
           <v:rect id="_x0000_s1027" style="position:absolute;margin-left:-.75pt;margin-top:30.75pt;width:399pt;height:20.25pt;z-index:251659264" filled="f" stroked="f">
-            <v:textbox>
+            <v:textbox style="mso-next-textbox:#_x0000_s1027">
               <w:txbxContent>
                 <w:p>
                   <w:pPr>
@@ -502,6 +502,157 @@
       </w:r>
     </w:p>
     <w:p>
+      <w:r>
+        <w:rPr>
+          <w:noProof/>
+        </w:rPr>
+        <w:pict>
+          <v:rect id="_x0000_s1046" style="position:absolute;margin-left:227.25pt;margin-top:259.75pt;width:308.25pt;height:363.75pt;z-index:251684864" filled="f" stroked="f">
+            <v:textbox style="mso-next-textbox:#_x0000_s1046">
+              <w:txbxContent>
+                <w:p>
+                  <w:r>
+                    <w:t>+++HTML `</w:t>
+                  </w:r>
+                </w:p>
+                <w:p>
+                  <w:r>
+                    <w:t>&lt;meta charset="UTF-8"&gt;</w:t>
+                  </w:r>
+                </w:p>
+                <w:p>
+                  <w:r>
+                    <w:t>&lt;body&gt;</w:t>
+                  </w:r>
+                </w:p>
+                <w:p>
+                  <w:r>
+                    <w:t xml:space="preserve"> $</w:t>
+                  </w:r>
+                  <w:r>
+                    <w:t>{</w:t>
+                  </w:r>
+                  <w:r>
+                    <w:t>work</w:t>
+                  </w:r>
+                  <w:r>
+                    <w:t xml:space="preserve"> </w:t>
+                  </w:r>
+                  <w:r>
+                    <w:t xml:space="preserve">} </w:t>
+                  </w:r>
+                </w:p>
+                <w:p>
+                  <w:r>
+                    <w:t>&lt;/body&gt;</w:t>
+                  </w:r>
+                </w:p>
+                <w:p>
+                  <w:r>
+                    <w:t>`+++</w:t>
+                  </w:r>
+                </w:p>
+                <w:p/>
+              </w:txbxContent>
+            </v:textbox>
+          </v:rect>
+        </w:pict>
+      </w:r>
+      <w:r>
+        <w:rPr>
+          <w:noProof/>
+        </w:rPr>
+        <w:pict>
+          <v:rect id="_x0000_s1038" style="position:absolute;margin-left:224.25pt;margin-top:24.6pt;width:321.75pt;height:160.9pt;z-index:251676672" filled="f" fillcolor="#eeece1 [3214]" stroked="f">
+            <v:textbox style="mso-next-textbox:#_x0000_s1038">
+              <w:txbxContent>
+                <w:p>
+                  <w:r>
+                    <w:t>+++HTML `</w:t>
+                  </w:r>
+                </w:p>
+                <w:p>
+                  <w:r>
+                    <w:t>&lt;meta charset="UTF-8"&gt;</w:t>
+                  </w:r>
+                </w:p>
+                <w:p>
+                  <w:r>
+                    <w:t>&lt;body&gt;</w:t>
+                  </w:r>
+                </w:p>
+                <w:p>
+                  <w:r>
+                    <w:t xml:space="preserve"> </w:t>
+                  </w:r>
+                  <w:r>
+                    <w:t>$</w:t>
+                  </w:r>
+                  <w:r>
+                    <w:t>{</w:t>
+                  </w:r>
+                  <w:r>
+                    <w:t>profiles</w:t>
+                  </w:r>
+                  <w:r>
+                    <w:t xml:space="preserve"> </w:t>
+                  </w:r>
+                  <w:r>
+                    <w:t xml:space="preserve">} </w:t>
+                  </w:r>
+                  <w:r>
+                    <w:t xml:space="preserve"> </w:t>
+                  </w:r>
+                </w:p>
+                <w:p>
+                  <w:r>
+                    <w:t>&lt;/body&gt;</w:t>
+                  </w:r>
+                </w:p>
+                <w:p>
+                  <w:r>
+                    <w:t>`+++</w:t>
+                  </w:r>
+                </w:p>
+              </w:txbxContent>
+            </v:textbox>
+          </v:rect>
+        </w:pict>
+      </w:r>
+      <w:r>
+        <w:rPr>
+          <w:noProof/>
+        </w:rPr>
+        <w:pict>
+          <v:rect id="_x0000_s1041" style="position:absolute;margin-left:222pt;margin-top:220.75pt;width:321.75pt;height:30.75pt;z-index:251679744" filled="f" stroked="f" strokecolor="#7f7f7f [1612]">
+            <v:textbox style="mso-next-textbox:#_x0000_s1041">
+              <w:txbxContent>
+                <w:p>
+                  <w:pPr>
+                    <w:rPr>
+                      <w:sz w:val="36"/>
+                    </w:rPr>
+                  </w:pPr>
+                  <w:r>
+                    <w:rPr>
+                      <w:sz w:val="36"/>
+                    </w:rPr>
+                    <w:t>WORKING EXPERIENCE</w:t>
+                  </w:r>
+                </w:p>
+              </w:txbxContent>
+            </v:textbox>
+          </v:rect>
+        </w:pict>
+      </w:r>
+      <w:r>
+        <w:rPr>
+          <w:noProof/>
+        </w:rPr>
+        <w:pict>
+          <v:shape id="_x0000_s1040" type="#_x0000_t32" style="position:absolute;margin-left:230.25pt;margin-top:197.9pt;width:309pt;height:0;z-index:251678720" o:connectortype="straight" strokecolor="#bfbfbf [2412]" strokeweight="1.5pt"/>
+        </w:pict>
+      </w:r>
       <w:r>
         <w:rPr>
           <w:noProof/>
@@ -941,48 +1092,20 @@
           <w:noProof/>
         </w:rPr>
         <w:pict>
-          <v:rect id="_x0000_s1046" style="position:absolute;margin-left:234.75pt;margin-top:217.75pt;width:308.25pt;height:407.25pt;z-index:251684864;mso-position-horizontal-relative:text;mso-position-vertical-relative:text" filled="f" stroked="f">
-            <v:textbox style="mso-next-textbox:#_x0000_s1046">
+          <v:rect id="_x0000_s1043" style="position:absolute;margin-left:18pt;margin-top:355.75pt;width:158.65pt;height:30.75pt;z-index:251681792;mso-position-horizontal-relative:text;mso-position-vertical-relative:text" filled="f" stroked="f" strokecolor="#7f7f7f [1612]">
+            <v:textbox style="mso-next-textbox:#_x0000_s1043">
               <w:txbxContent>
                 <w:p>
-                  <w:r>
-                    <w:t>+++ FOR w IN work+++</w:t>
-                  </w:r>
-                </w:p>
-                <w:p>
-                  <w:r>
-                    <w:t>+++INS $w.jobT</w:t>
-                  </w:r>
-                  <w:r>
-                    <w:t>itle+++</w:t>
-                  </w:r>
-                </w:p>
-                <w:p>
-                  <w:r>
-                    <w:t xml:space="preserve"> +++INS $w.startDate +++  –  +++INS $e.endDate+++</w:t>
-                  </w:r>
-                </w:p>
-                <w:p>
-                  <w:r>
-                    <w:t>+++INS $</w:t>
-                  </w:r>
-                  <w:r>
-                    <w:t>w</w:t>
-                  </w:r>
-                  <w:r>
-                    <w:t>.description+++</w:t>
-                  </w:r>
-                </w:p>
-                <w:p/>
-                <w:p>
-                  <w:r>
-                    <w:t xml:space="preserve">+++END-FOR </w:t>
-                  </w:r>
-                  <w:r>
-                    <w:t>w</w:t>
-                  </w:r>
-                  <w:r>
-                    <w:t>+++</w:t>
+                  <w:pPr>
+                    <w:rPr>
+                      <w:sz w:val="36"/>
+                    </w:rPr>
+                  </w:pPr>
+                  <w:r>
+                    <w:rPr>
+                      <w:sz w:val="36"/>
+                    </w:rPr>
+                    <w:t>SKILLS</w:t>
                   </w:r>
                 </w:p>
               </w:txbxContent>
@@ -995,8 +1118,16 @@
           <w:noProof/>
         </w:rPr>
         <w:pict>
-          <v:rect id="_x0000_s1043" style="position:absolute;margin-left:18pt;margin-top:355.75pt;width:158.65pt;height:30.75pt;z-index:251681792;mso-position-horizontal-relative:text;mso-position-vertical-relative:text" filled="f" stroked="f" strokecolor="#7f7f7f [1612]">
-            <v:textbox style="mso-next-textbox:#_x0000_s1043">
+          <v:shape id="_x0000_s1044" type="#_x0000_t32" style="position:absolute;margin-left:19.5pt;margin-top:343.75pt;width:143.25pt;height:0;z-index:251682816;mso-position-horizontal-relative:text;mso-position-vertical-relative:text" o:connectortype="straight" strokecolor="#bfbfbf [2412]" strokeweight="1.5pt"/>
+        </w:pict>
+      </w:r>
+      <w:r>
+        <w:rPr>
+          <w:noProof/>
+        </w:rPr>
+        <w:pict>
+          <v:rect id="_x0000_s1042" style="position:absolute;margin-left:14.25pt;margin-top:185.5pt;width:158.65pt;height:30.75pt;z-index:251680768;mso-position-horizontal-relative:text;mso-position-vertical-relative:text" filled="f" stroked="f" strokecolor="#7f7f7f [1612]">
+            <v:textbox style="mso-next-textbox:#_x0000_s1042">
               <w:txbxContent>
                 <w:p>
                   <w:pPr>
@@ -1008,7 +1139,7 @@
                     <w:rPr>
                       <w:sz w:val="36"/>
                     </w:rPr>
-                    <w:t>SKILLS</w:t>
+                    <w:t>EDUCATION</w:t>
                   </w:r>
                 </w:p>
               </w:txbxContent>
@@ -1021,113 +1152,7 @@
           <w:noProof/>
         </w:rPr>
         <w:pict>
-          <v:shape id="_x0000_s1044" type="#_x0000_t32" style="position:absolute;margin-left:19.5pt;margin-top:343.75pt;width:143.25pt;height:0;z-index:251682816;mso-position-horizontal-relative:text;mso-position-vertical-relative:text" o:connectortype="straight" strokecolor="#bfbfbf [2412]" strokeweight="1.5pt"/>
-        </w:pict>
-      </w:r>
-      <w:r>
-        <w:rPr>
-          <w:noProof/>
-        </w:rPr>
-        <w:pict>
-          <v:rect id="_x0000_s1042" style="position:absolute;margin-left:14.25pt;margin-top:185.5pt;width:158.65pt;height:30.75pt;z-index:251680768;mso-position-horizontal-relative:text;mso-position-vertical-relative:text" filled="f" stroked="f" strokecolor="#7f7f7f [1612]">
-            <v:textbox style="mso-next-textbox:#_x0000_s1042">
-              <w:txbxContent>
-                <w:p>
-                  <w:pPr>
-                    <w:rPr>
-                      <w:sz w:val="36"/>
-                    </w:rPr>
-                  </w:pPr>
-                  <w:r>
-                    <w:rPr>
-                      <w:sz w:val="36"/>
-                    </w:rPr>
-                    <w:t>EDUCATION</w:t>
-                  </w:r>
-                </w:p>
-              </w:txbxContent>
-            </v:textbox>
-          </v:rect>
-        </w:pict>
-      </w:r>
-      <w:r>
-        <w:rPr>
-          <w:noProof/>
-        </w:rPr>
-        <w:pict>
-          <v:rect id="_x0000_s1041" style="position:absolute;margin-left:231.75pt;margin-top:187pt;width:321.75pt;height:30.75pt;z-index:251679744;mso-position-horizontal-relative:text;mso-position-vertical-relative:text" filled="f" stroked="f" strokecolor="#7f7f7f [1612]">
-            <v:textbox style="mso-next-textbox:#_x0000_s1041">
-              <w:txbxContent>
-                <w:p>
-                  <w:pPr>
-                    <w:rPr>
-                      <w:sz w:val="36"/>
-                    </w:rPr>
-                  </w:pPr>
-                  <w:r>
-                    <w:rPr>
-                      <w:sz w:val="36"/>
-                    </w:rPr>
-                    <w:t>WORKING EXPERIENCE</w:t>
-                  </w:r>
-                </w:p>
-              </w:txbxContent>
-            </v:textbox>
-          </v:rect>
-        </w:pict>
-      </w:r>
-      <w:r>
-        <w:rPr>
-          <w:noProof/>
-        </w:rPr>
-        <w:pict>
-          <v:shape id="_x0000_s1040" type="#_x0000_t32" style="position:absolute;margin-left:232.5pt;margin-top:168.25pt;width:309pt;height:0;z-index:251678720;mso-position-horizontal-relative:text;mso-position-vertical-relative:text" o:connectortype="straight" strokecolor="#bfbfbf [2412]" strokeweight="1.5pt"/>
-        </w:pict>
-      </w:r>
-      <w:r>
-        <w:rPr>
-          <w:noProof/>
-        </w:rPr>
-        <w:pict>
           <v:shape id="_x0000_s1033" type="#_x0000_t32" style="position:absolute;margin-left:19.5pt;margin-top:169.75pt;width:143.25pt;height:0;z-index:251671552;mso-position-horizontal-relative:text;mso-position-vertical-relative:text" o:connectortype="straight" strokecolor="#bfbfbf [2412]" strokeweight="1.5pt"/>
-        </w:pict>
-      </w:r>
-      <w:r>
-        <w:rPr>
-          <w:noProof/>
-        </w:rPr>
-        <w:pict>
-          <v:rect id="_x0000_s1038" style="position:absolute;margin-left:224.25pt;margin-top:24.6pt;width:321.75pt;height:132pt;z-index:251676672;mso-position-horizontal-relative:text;mso-position-vertical-relative:text" filled="f" fillcolor="#eeece1 [3214]" stroked="f">
-            <v:textbox style="mso-next-textbox:#_x0000_s1038">
-              <w:txbxContent>
-                <w:p>
-                  <w:r>
-                    <w:t xml:space="preserve">+++ FOR w IN </w:t>
-                  </w:r>
-                  <w:r>
-                    <w:t>profile</w:t>
-                  </w:r>
-                  <w:r>
-                    <w:t>s</w:t>
-                  </w:r>
-                  <w:r>
-                    <w:t>+++</w:t>
-                  </w:r>
-                </w:p>
-                <w:p>
-                  <w:r>
-                    <w:t>+++INS $w.description+++</w:t>
-                  </w:r>
-                </w:p>
-                <w:p>
-                  <w:r>
-                    <w:t>+++END-FOR w+++</w:t>
-                  </w:r>
-                </w:p>
-                <w:p/>
-              </w:txbxContent>
-            </v:textbox>
-          </v:rect>
         </w:pict>
       </w:r>
       <w:r>
@@ -1353,7 +1378,7 @@
   <w:style w:type="paragraph" w:default="1" w:styleId="Normal">
     <w:name w:val="Normal"/>
     <w:qFormat/>
-    <w:rsid w:val="00007A78"/>
+    <w:rsid w:val="00D158DA"/>
   </w:style>
   <w:style w:type="character" w:default="1" w:styleId="DefaultParagraphFont">
     <w:name w:val="Default Paragraph Font"/>

</xml_diff>